<commit_message>
fix: ajustes de poster
</commit_message>
<xml_diff>
--- a/poster solemne 2.docx
+++ b/poster solemne 2.docx
@@ -129,35 +129,21 @@
     </w:p>
     <w:p/>
     <w:p>
-      <w:proofErr w:type="gramStart"/>
-      <w:r>
-        <w:t>Link</w:t>
-      </w:r>
-      <w:proofErr w:type="gramEnd"/>
-      <w:r>
-        <w:t xml:space="preserve"> de la API: datos.gob.cl</w:t>
-      </w:r>
-    </w:p>
-    <w:p>
-      <w:pPr>
-        <w:rPr>
-          <w:lang w:val="en-US"/>
-        </w:rPr>
-      </w:pPr>
-      <w:r>
-        <w:rPr>
-          <w:lang w:val="en-US"/>
-        </w:rPr>
-        <w:t>resource: b8cb0fbb-3750-4256-ac03-3cd8d50aec9a</w:t>
-      </w:r>
-    </w:p>
-    <w:p>
-      <w:pPr>
-        <w:rPr>
-          <w:lang w:val="en-US"/>
-        </w:rPr>
-      </w:pPr>
-    </w:p>
+      <w:r>
+        <w:t>Link de la API: datos.gob.cl</w:t>
+      </w:r>
+    </w:p>
+    <w:p>
+      <w:proofErr w:type="spellStart"/>
+      <w:r>
+        <w:t>resource</w:t>
+      </w:r>
+      <w:proofErr w:type="spellEnd"/>
+      <w:r>
+        <w:t>: b8cb0fbb-3750-4256-ac03-3cd8d50aec9a</w:t>
+      </w:r>
+    </w:p>
+    <w:p/>
     <w:p>
       <w:pPr>
         <w:pStyle w:val="Subttulo"/>
@@ -458,7 +444,7 @@
       </w:r>
       <w:proofErr w:type="spellEnd"/>
       <w:r>
-        <w:t>, que permite:</w:t>
+        <w:t>:</w:t>
       </w:r>
     </w:p>
     <w:p>
@@ -494,7 +480,13 @@
         </w:numPr>
       </w:pPr>
       <w:r>
-        <w:t>Ejecución local o despliegue web.</w:t>
+        <w:t xml:space="preserve">Ejecución local </w:t>
+      </w:r>
+      <w:r>
+        <w:t>y</w:t>
+      </w:r>
+      <w:r>
+        <w:t xml:space="preserve"> despliegue web.</w:t>
       </w:r>
     </w:p>
     <w:p/>
@@ -1694,6 +1686,7 @@
   <w:style w:type="character" w:default="1" w:styleId="Fuentedeprrafopredeter">
     <w:name w:val="Default Paragraph Font"/>
     <w:uiPriority w:val="1"/>
+    <w:semiHidden/>
     <w:unhideWhenUsed/>
   </w:style>
   <w:style w:type="table" w:default="1" w:styleId="Tablanormal">

</xml_diff>